<commit_message>
Fix sample merge file - it previously only showed first result
</commit_message>
<xml_diff>
--- a/resources/merge_samples/example_mailing_labels_7x3.docx
+++ b/resources/merge_samples/example_mailing_labels_7x3.docx
@@ -40,14 +40,7 @@
             <w:pPr>
               <w:pStyle w:val="Normal"/>
               <w:jc w:val="center"/>
-              <w:rPr>
-                <w:b w:val="false"/>
-                <w:b w:val="false"/>
-                <w:bCs w:val="false"/>
-                <w:ins w:id="1" w:author="Unknown Author" w:date="2019-12-02T13:28:39Z"/>
-                <w:sz w:val="24"/>
-                <w:szCs w:val="24"/>
-              </w:rPr>
+              <w:rPr/>
             </w:pPr>
             <w:r>
               <w:rPr>
@@ -56,20 +49,10 @@
                 <w:sz w:val="24"/>
                 <w:szCs w:val="24"/>
               </w:rPr>
-              <w:t>[family.family_name] Family</w:t>
+              <w:t>[family.family_name;block=tbs:row] Family</w:t>
+              <w:br/>
+              <w:t>[family.street_address]</w:t>
             </w:r>
-            <w:ins w:id="0" w:author="Unknown Author" w:date="2019-12-02T13:28:39Z">
-              <w:r>
-                <w:rPr>
-                  <w:b w:val="false"/>
-                  <w:bCs w:val="false"/>
-                  <w:sz w:val="24"/>
-                  <w:szCs w:val="24"/>
-                </w:rPr>
-                <w:br/>
-                <w:t>[family.street_address]</w:t>
-              </w:r>
-            </w:ins>
           </w:p>
           <w:p>
             <w:pPr>
@@ -83,17 +66,15 @@
                 <w:szCs w:val="24"/>
               </w:rPr>
             </w:pPr>
-            <w:ins w:id="2" w:author="Unknown Author" w:date="2019-12-02T13:28:39Z">
-              <w:r>
-                <w:rPr>
-                  <w:b w:val="false"/>
-                  <w:bCs w:val="false"/>
-                  <w:sz w:val="24"/>
-                  <w:szCs w:val="24"/>
-                </w:rPr>
-                <w:t>[family.suburb] [family.state] [family.postcode]</w:t>
-              </w:r>
-            </w:ins>
+            <w:r>
+              <w:rPr>
+                <w:b w:val="false"/>
+                <w:bCs w:val="false"/>
+                <w:sz w:val="24"/>
+                <w:szCs w:val="24"/>
+              </w:rPr>
+              <w:t>[family.suburb] [family.state] [family.postcode]</w:t>
+            </w:r>
           </w:p>
         </w:tc>
       </w:tr>
@@ -137,35 +118,7 @@
           <w:sz w:val="18"/>
           <w:szCs w:val="18"/>
         </w:rPr>
-        <w:t>Printed from [onshow.system_name] Jethro system on [onshow..now;frm=</w:t>
-      </w:r>
-      <w:del w:id="3" w:author="Unknown Author" w:date="2019-12-02T13:35:42Z">
-        <w:r>
-          <w:rPr>
-            <w:color w:val="44546A" w:themeColor="text2"/>
-            <w:sz w:val="18"/>
-            <w:szCs w:val="18"/>
-          </w:rPr>
-          <w:delText>’</w:delText>
-        </w:r>
-      </w:del>
-      <w:ins w:id="4" w:author="Unknown Author" w:date="2019-12-02T13:35:43Z">
-        <w:r>
-          <w:rPr>
-            <w:color w:val="44546A" w:themeColor="text2"/>
-            <w:sz w:val="18"/>
-            <w:szCs w:val="18"/>
-          </w:rPr>
-          <w:t>’</w:t>
-        </w:r>
-      </w:ins>
-      <w:r>
-        <w:rPr>
-          <w:color w:val="44546A" w:themeColor="text2"/>
-          <w:sz w:val="18"/>
-          <w:szCs w:val="18"/>
-        </w:rPr>
-        <w:t>yyyy-mm-dd’] by [onshow.username]</w:t>
+        <w:t>Printed from [onshow.system_name] Jethro system on [onshow..now;frm=’yyyy-mm-dd’] by [onshow.username]</w:t>
       </w:r>
       <w:bookmarkStart w:id="0" w:name="_GoBack"/>
       <w:bookmarkEnd w:id="0"/>
@@ -199,7 +152,6 @@
     <w:rPrDefault>
       <w:rPr>
         <w:rFonts w:ascii="Calibri" w:hAnsi="Calibri" w:eastAsia="Calibri" w:cs="" w:asciiTheme="minorHAnsi" w:cstheme="minorBidi" w:eastAsiaTheme="minorHAnsi" w:hAnsiTheme="minorHAnsi"/>
-        <w:sz w:val="24"/>
         <w:szCs w:val="24"/>
         <w:lang w:val="en-AU" w:eastAsia="en-US" w:bidi="ar-SA"/>
       </w:rPr>

</xml_diff>